<commit_message>
new sad version moved to this repository
</commit_message>
<xml_diff>
--- a/Dokumentation/SAD/socialfunnel_sad.docx
+++ b/Dokumentation/SAD/socialfunnel_sad.docx
@@ -54,7 +54,13 @@
         <w:rPr>
           <w:sz w:val="28"/>
         </w:rPr>
-        <w:t>Version 1.0</w:t>
+        <w:t>Version 1.</w:t>
+      </w:r>
+      <w:r>
+        <w:rPr>
+          <w:sz w:val="28"/>
+        </w:rPr>
+        <w:t>1</w:t>
       </w:r>
     </w:p>
     <w:p>
@@ -260,6 +266,9 @@
             <w:pPr>
               <w:pStyle w:val="Tabletext"/>
             </w:pPr>
+            <w:r>
+              <w:t>31/05/2015</w:t>
+            </w:r>
           </w:p>
         </w:tc>
         <w:tc>
@@ -270,6 +279,9 @@
             <w:pPr>
               <w:pStyle w:val="Tabletext"/>
             </w:pPr>
+            <w:r>
+              <w:t>1.1</w:t>
+            </w:r>
           </w:p>
         </w:tc>
         <w:tc>
@@ -280,6 +292,9 @@
             <w:pPr>
               <w:pStyle w:val="Tabletext"/>
             </w:pPr>
+            <w:r>
+              <w:t>Pattern Added</w:t>
+            </w:r>
           </w:p>
         </w:tc>
         <w:tc>
@@ -290,6 +305,9 @@
             <w:pPr>
               <w:pStyle w:val="Tabletext"/>
             </w:pPr>
+            <w:r>
+              <w:t>Daniel Betsche</w:t>
+            </w:r>
           </w:p>
         </w:tc>
       </w:tr>
@@ -1442,7 +1460,7 @@
         <w:rPr>
           <w:noProof/>
         </w:rPr>
-        <w:t>8</w:t>
+        <w:t>9</w:t>
       </w:r>
       <w:r>
         <w:rPr>
@@ -2020,32 +2038,24 @@
       </w:r>
       <w:bookmarkEnd w:id="8"/>
     </w:p>
-    <w:p/>
-    <w:p>
-      <w:pPr>
-        <w:ind w:left="720"/>
-      </w:pPr>
+    <w:p>
       <w:r>
         <w:rPr>
           <w:noProof/>
           <w:lang w:val="de-DE" w:eastAsia="de-DE"/>
         </w:rPr>
         <w:drawing>
-          <wp:inline distT="0" distB="0" distL="0" distR="0">
-            <wp:extent cx="4500880" cy="5151755"/>
-            <wp:effectExtent l="0" t="0" r="0" b="0"/>
-            <wp:docPr id="1" name="Grafik 1" descr="C:\Users\xce35d2\Documents\ai_studium\softwareengineering\architecture-detailed-lo.png"/>
-            <wp:cNvGraphicFramePr>
-              <a:graphicFrameLocks xmlns:a="http://schemas.openxmlformats.org/drawingml/2006/main" noChangeAspect="1"/>
-            </wp:cNvGraphicFramePr>
+          <wp:inline distT="0" distB="0" distL="0" distR="0" wp14:anchorId="6FDBEC4A" wp14:editId="6304C991">
+            <wp:extent cx="5162204" cy="3092335"/>
+            <wp:effectExtent l="0" t="0" r="635" b="0"/>
+            <wp:docPr id="7" name="Grafik 7" descr="http://hop2croft.files.wordpress.com/2011/09/springmvclifecycle.jpg"/>
+            <wp:cNvGraphicFramePr/>
             <a:graphic xmlns:a="http://schemas.openxmlformats.org/drawingml/2006/main">
               <a:graphicData uri="http://schemas.openxmlformats.org/drawingml/2006/picture">
                 <pic:pic xmlns:pic="http://schemas.openxmlformats.org/drawingml/2006/picture">
                   <pic:nvPicPr>
-                    <pic:cNvPr id="0" name="Picture 1" descr="C:\Users\xce35d2\Documents\ai_studium\softwareengineering\architecture-detailed-lo.png"/>
-                    <pic:cNvPicPr>
-                      <a:picLocks noChangeAspect="1" noChangeArrowheads="1"/>
-                    </pic:cNvPicPr>
+                    <pic:cNvPr id="7" name="Grafik 7" descr="http://hop2croft.files.wordpress.com/2011/09/springmvclifecycle.jpg"/>
+                    <pic:cNvPicPr/>
                   </pic:nvPicPr>
                   <pic:blipFill>
                     <a:blip r:embed="rId10">
@@ -2063,7 +2073,72 @@
                   <pic:spPr bwMode="auto">
                     <a:xfrm>
                       <a:off x="0" y="0"/>
-                      <a:ext cx="4500880" cy="5151755"/>
+                      <a:ext cx="5169036" cy="3096428"/>
+                    </a:xfrm>
+                    <a:prstGeom prst="rect">
+                      <a:avLst/>
+                    </a:prstGeom>
+                    <a:noFill/>
+                    <a:ln>
+                      <a:noFill/>
+                    </a:ln>
+                  </pic:spPr>
+                </pic:pic>
+              </a:graphicData>
+            </a:graphic>
+          </wp:inline>
+        </w:drawing>
+      </w:r>
+    </w:p>
+    <w:p>
+      <w:r>
+        <w:t xml:space="preserve">In combination with </w:t>
+      </w:r>
+    </w:p>
+    <w:p/>
+    <w:p>
+      <w:pPr>
+        <w:ind w:left="720"/>
+      </w:pPr>
+      <w:r>
+        <w:rPr>
+          <w:noProof/>
+          <w:lang w:val="de-DE" w:eastAsia="de-DE"/>
+        </w:rPr>
+        <w:drawing>
+          <wp:inline distT="0" distB="0" distL="0" distR="0" wp14:anchorId="3CBE14F0" wp14:editId="6336060A">
+            <wp:extent cx="2570923" cy="2942706"/>
+            <wp:effectExtent l="0" t="0" r="1270" b="0"/>
+            <wp:docPr id="1" name="Grafik 1" descr="C:\Users\xce35d2\Documents\ai_studium\softwareengineering\architecture-detailed-lo.png"/>
+            <wp:cNvGraphicFramePr>
+              <a:graphicFrameLocks xmlns:a="http://schemas.openxmlformats.org/drawingml/2006/main" noChangeAspect="1"/>
+            </wp:cNvGraphicFramePr>
+            <a:graphic xmlns:a="http://schemas.openxmlformats.org/drawingml/2006/main">
+              <a:graphicData uri="http://schemas.openxmlformats.org/drawingml/2006/picture">
+                <pic:pic xmlns:pic="http://schemas.openxmlformats.org/drawingml/2006/picture">
+                  <pic:nvPicPr>
+                    <pic:cNvPr id="0" name="Picture 1" descr="C:\Users\xce35d2\Documents\ai_studium\softwareengineering\architecture-detailed-lo.png"/>
+                    <pic:cNvPicPr>
+                      <a:picLocks noChangeAspect="1" noChangeArrowheads="1"/>
+                    </pic:cNvPicPr>
+                  </pic:nvPicPr>
+                  <pic:blipFill>
+                    <a:blip r:embed="rId11">
+                      <a:extLst>
+                        <a:ext uri="{28A0092B-C50C-407E-A947-70E740481C1C}">
+                          <a14:useLocalDpi xmlns:a14="http://schemas.microsoft.com/office/drawing/2010/main" val="0"/>
+                        </a:ext>
+                      </a:extLst>
+                    </a:blip>
+                    <a:srcRect/>
+                    <a:stretch>
+                      <a:fillRect/>
+                    </a:stretch>
+                  </pic:blipFill>
+                  <pic:spPr bwMode="auto">
+                    <a:xfrm>
+                      <a:off x="0" y="0"/>
+                      <a:ext cx="2576983" cy="2949643"/>
                     </a:xfrm>
                     <a:prstGeom prst="rect">
                       <a:avLst/>
@@ -2165,7 +2240,7 @@
                     </pic:cNvPicPr>
                   </pic:nvPicPr>
                   <pic:blipFill>
-                    <a:blip r:embed="rId11">
+                    <a:blip r:embed="rId12">
                       <a:extLst>
                         <a:ext uri="{28A0092B-C50C-407E-A947-70E740481C1C}">
                           <a14:useLocalDpi xmlns:a14="http://schemas.microsoft.com/office/drawing/2010/main" val="0"/>
@@ -2221,7 +2296,7 @@
                     </pic:cNvPicPr>
                   </pic:nvPicPr>
                   <pic:blipFill>
-                    <a:blip r:embed="rId12">
+                    <a:blip r:embed="rId13">
                       <a:extLst>
                         <a:ext uri="{28A0092B-C50C-407E-A947-70E740481C1C}">
                           <a14:useLocalDpi xmlns:a14="http://schemas.microsoft.com/office/drawing/2010/main" val="0"/>
@@ -2277,7 +2352,7 @@
                     </pic:cNvPicPr>
                   </pic:nvPicPr>
                   <pic:blipFill>
-                    <a:blip r:embed="rId13">
+                    <a:blip r:embed="rId14">
                       <a:extLst>
                         <a:ext uri="{28A0092B-C50C-407E-A947-70E740481C1C}">
                           <a14:useLocalDpi xmlns:a14="http://schemas.microsoft.com/office/drawing/2010/main" val="0"/>
@@ -2334,7 +2409,7 @@
                     </pic:cNvPicPr>
                   </pic:nvPicPr>
                   <pic:blipFill>
-                    <a:blip r:embed="rId14" cstate="print">
+                    <a:blip r:embed="rId15" cstate="print">
                       <a:extLst>
                         <a:ext uri="{28A0092B-C50C-407E-A947-70E740481C1C}">
                           <a14:useLocalDpi xmlns:a14="http://schemas.microsoft.com/office/drawing/2010/main" val="0"/>
@@ -2366,6 +2441,22 @@
         </w:drawing>
       </w:r>
     </w:p>
+    <w:p/>
+    <w:p/>
+    <w:p>
+      <w:r>
+        <w:t xml:space="preserve">Proxy Pattern implemented: </w:t>
+      </w:r>
+      <w:hyperlink r:id="rId16" w:history="1">
+        <w:r>
+          <w:rPr>
+            <w:rStyle w:val="Hyperlink"/>
+          </w:rPr>
+          <w:t>link to Pattern document</w:t>
+        </w:r>
+      </w:hyperlink>
+    </w:p>
+    <w:p/>
     <w:p>
       <w:pPr>
         <w:pStyle w:val="berschrift1"/>
@@ -2518,7 +2609,7 @@
                     </pic:cNvPicPr>
                   </pic:nvPicPr>
                   <pic:blipFill>
-                    <a:blip r:embed="rId15">
+                    <a:blip r:embed="rId17">
                       <a:extLst>
                         <a:ext uri="{28A0092B-C50C-407E-A947-70E740481C1C}">
                           <a14:useLocalDpi xmlns:a14="http://schemas.microsoft.com/office/drawing/2010/main" val="0"/>
@@ -2603,10 +2694,10 @@
     </w:p>
     <w:p/>
     <w:sectPr>
-      <w:headerReference w:type="default" r:id="rId16"/>
-      <w:footerReference w:type="default" r:id="rId17"/>
-      <w:headerReference w:type="first" r:id="rId18"/>
-      <w:footerReference w:type="first" r:id="rId19"/>
+      <w:headerReference w:type="default" r:id="rId18"/>
+      <w:footerReference w:type="default" r:id="rId19"/>
+      <w:headerReference w:type="first" r:id="rId20"/>
+      <w:footerReference w:type="first" r:id="rId21"/>
       <w:pgSz w:w="12240" w:h="15840" w:code="1"/>
       <w:pgMar w:top="1440" w:right="1440" w:bottom="1440" w:left="1440" w:header="720" w:footer="720" w:gutter="0"/>
       <w:cols w:space="720"/>
@@ -2760,7 +2851,7 @@
             <w:rPr>
               <w:noProof/>
             </w:rPr>
-            <w:t>2014</w:t>
+            <w:t>2015</w:t>
           </w:r>
           <w:r>
             <w:fldChar w:fldCharType="end"/>
@@ -3026,7 +3117,10 @@
             <w:ind w:right="68"/>
           </w:pPr>
           <w:r>
-            <w:t xml:space="preserve">  Version:           1.0</w:t>
+            <w:t xml:space="preserve">  Version:           1.</w:t>
+          </w:r>
+          <w:r>
+            <w:t>1</w:t>
           </w:r>
         </w:p>
       </w:tc>

</xml_diff>

<commit_message>
änderungen an sad und uc
</commit_message>
<xml_diff>
--- a/Dokumentation/SAD/socialfunnel_sad.docx
+++ b/Dokumentation/SAD/socialfunnel_sad.docx
@@ -482,7 +482,7 @@
         <w:rPr>
           <w:noProof/>
         </w:rPr>
-        <w:t>4</w:t>
+        <w:t>1</w:t>
       </w:r>
       <w:r>
         <w:rPr>
@@ -558,7 +558,7 @@
         <w:rPr>
           <w:noProof/>
         </w:rPr>
-        <w:t>4</w:t>
+        <w:t>1</w:t>
       </w:r>
       <w:r>
         <w:rPr>
@@ -634,7 +634,7 @@
         <w:rPr>
           <w:noProof/>
         </w:rPr>
-        <w:t>4</w:t>
+        <w:t>1</w:t>
       </w:r>
       <w:r>
         <w:rPr>
@@ -710,7 +710,7 @@
         <w:rPr>
           <w:noProof/>
         </w:rPr>
-        <w:t>4</w:t>
+        <w:t>1</w:t>
       </w:r>
       <w:r>
         <w:rPr>
@@ -784,7 +784,7 @@
         <w:rPr>
           <w:noProof/>
         </w:rPr>
-        <w:t>4</w:t>
+        <w:t>1</w:t>
       </w:r>
       <w:r>
         <w:rPr>
@@ -860,7 +860,7 @@
         <w:rPr>
           <w:noProof/>
         </w:rPr>
-        <w:t>5</w:t>
+        <w:t>1</w:t>
       </w:r>
       <w:r>
         <w:rPr>
@@ -934,7 +934,7 @@
         <w:rPr>
           <w:noProof/>
         </w:rPr>
-        <w:t>5</w:t>
+        <w:t>1</w:t>
       </w:r>
       <w:r>
         <w:rPr>
@@ -1008,7 +1008,7 @@
         <w:rPr>
           <w:noProof/>
         </w:rPr>
-        <w:t>6</w:t>
+        <w:t>1</w:t>
       </w:r>
       <w:r>
         <w:rPr>
@@ -1084,7 +1084,7 @@
         <w:rPr>
           <w:noProof/>
         </w:rPr>
-        <w:t>8</w:t>
+        <w:t>1</w:t>
       </w:r>
       <w:r>
         <w:rPr>
@@ -1160,7 +1160,7 @@
         <w:rPr>
           <w:noProof/>
         </w:rPr>
-        <w:t>8</w:t>
+        <w:t>1</w:t>
       </w:r>
       <w:r>
         <w:rPr>
@@ -1236,7 +1236,7 @@
         <w:rPr>
           <w:noProof/>
         </w:rPr>
-        <w:t>8</w:t>
+        <w:t>1</w:t>
       </w:r>
       <w:r>
         <w:rPr>
@@ -1310,7 +1310,7 @@
         <w:rPr>
           <w:noProof/>
         </w:rPr>
-        <w:t>8</w:t>
+        <w:t>1</w:t>
       </w:r>
       <w:r>
         <w:rPr>
@@ -1384,7 +1384,7 @@
         <w:rPr>
           <w:noProof/>
         </w:rPr>
-        <w:t>8</w:t>
+        <w:t>1</w:t>
       </w:r>
       <w:r>
         <w:rPr>
@@ -1460,7 +1460,7 @@
         <w:rPr>
           <w:noProof/>
         </w:rPr>
-        <w:t>9</w:t>
+        <w:t>1</w:t>
       </w:r>
       <w:r>
         <w:rPr>
@@ -1536,7 +1536,7 @@
         <w:rPr>
           <w:noProof/>
         </w:rPr>
-        <w:t>9</w:t>
+        <w:t>1</w:t>
       </w:r>
       <w:r>
         <w:rPr>
@@ -1612,7 +1612,7 @@
         <w:rPr>
           <w:noProof/>
         </w:rPr>
-        <w:t>9</w:t>
+        <w:t>1</w:t>
       </w:r>
       <w:r>
         <w:rPr>
@@ -2503,7 +2503,54 @@
         <w:ind w:left="720"/>
       </w:pPr>
       <w:r>
-        <w:t>(n/a)</w:t>
+        <w:rPr>
+          <w:noProof/>
+          <w:lang w:val="de-DE" w:eastAsia="de-DE"/>
+        </w:rPr>
+        <w:drawing>
+          <wp:inline distT="0" distB="0" distL="0" distR="0" wp14:anchorId="168B43B3" wp14:editId="77B0EC30">
+            <wp:extent cx="5266690" cy="2179955"/>
+            <wp:effectExtent l="0" t="0" r="0" b="0"/>
+            <wp:docPr id="8" name="Grafik 8" descr="C:\Users\JOJO\Dropbox\PandhaProjekte\SWE\Software Architecture Document\DeploymentDiagram.jpg"/>
+            <wp:cNvGraphicFramePr/>
+            <a:graphic xmlns:a="http://schemas.openxmlformats.org/drawingml/2006/main">
+              <a:graphicData uri="http://schemas.openxmlformats.org/drawingml/2006/picture">
+                <pic:pic xmlns:pic="http://schemas.openxmlformats.org/drawingml/2006/picture">
+                  <pic:nvPicPr>
+                    <pic:cNvPr id="5" name="Grafik 5" descr="C:\Users\JOJO\Dropbox\PandhaProjekte\SWE\Software Architecture Document\DeploymentDiagram.jpg"/>
+                    <pic:cNvPicPr/>
+                  </pic:nvPicPr>
+                  <pic:blipFill>
+                    <a:blip r:embed="rId17">
+                      <a:extLst>
+                        <a:ext uri="{28A0092B-C50C-407E-A947-70E740481C1C}">
+                          <a14:useLocalDpi xmlns:a14="http://schemas.microsoft.com/office/drawing/2010/main" val="0"/>
+                        </a:ext>
+                      </a:extLst>
+                    </a:blip>
+                    <a:srcRect/>
+                    <a:stretch>
+                      <a:fillRect/>
+                    </a:stretch>
+                  </pic:blipFill>
+                  <pic:spPr bwMode="auto">
+                    <a:xfrm>
+                      <a:off x="0" y="0"/>
+                      <a:ext cx="5266690" cy="2179955"/>
+                    </a:xfrm>
+                    <a:prstGeom prst="rect">
+                      <a:avLst/>
+                    </a:prstGeom>
+                    <a:noFill/>
+                    <a:ln>
+                      <a:noFill/>
+                    </a:ln>
+                  </pic:spPr>
+                </pic:pic>
+              </a:graphicData>
+            </a:graphic>
+          </wp:inline>
+        </w:drawing>
       </w:r>
     </w:p>
     <w:p/>
@@ -2609,7 +2656,7 @@
                     </pic:cNvPicPr>
                   </pic:nvPicPr>
                   <pic:blipFill>
-                    <a:blip r:embed="rId17">
+                    <a:blip r:embed="rId18">
                       <a:extLst>
                         <a:ext uri="{28A0092B-C50C-407E-A947-70E740481C1C}">
                           <a14:useLocalDpi xmlns:a14="http://schemas.microsoft.com/office/drawing/2010/main" val="0"/>
@@ -2694,10 +2741,10 @@
     </w:p>
     <w:p/>
     <w:sectPr>
-      <w:headerReference w:type="default" r:id="rId18"/>
-      <w:footerReference w:type="default" r:id="rId19"/>
-      <w:headerReference w:type="first" r:id="rId20"/>
-      <w:footerReference w:type="first" r:id="rId21"/>
+      <w:headerReference w:type="default" r:id="rId19"/>
+      <w:footerReference w:type="default" r:id="rId20"/>
+      <w:headerReference w:type="first" r:id="rId21"/>
+      <w:footerReference w:type="first" r:id="rId22"/>
       <w:pgSz w:w="12240" w:h="15840" w:code="1"/>
       <w:pgMar w:top="1440" w:right="1440" w:bottom="1440" w:left="1440" w:header="720" w:footer="720" w:gutter="0"/>
       <w:cols w:space="720"/>
@@ -2898,7 +2945,7 @@
               <w:rStyle w:val="Seitenzahl"/>
               <w:noProof/>
             </w:rPr>
-            <w:t>9</w:t>
+            <w:t>10</w:t>
           </w:r>
           <w:r>
             <w:rPr>
@@ -2935,7 +2982,7 @@
               <w:rStyle w:val="Seitenzahl"/>
               <w:noProof/>
             </w:rPr>
-            <w:t>9</w:t>
+            <w:t>10</w:t>
           </w:r>
           <w:r>
             <w:rPr>

</xml_diff>

<commit_message>
sad updated with better pictures
</commit_message>
<xml_diff>
--- a/Dokumentation/SAD/socialfunnel_sad.docx
+++ b/Dokumentation/SAD/socialfunnel_sad.docx
@@ -7,34 +7,32 @@
         <w:pStyle w:val="Titel"/>
         <w:jc w:val="right"/>
       </w:pPr>
-      <w:r>
-        <w:fldChar w:fldCharType="begin"/>
-      </w:r>
-      <w:r>
-        <w:instrText xml:space="preserve"> SUBJECT  SocialFunnel  \* MERGEFORMAT </w:instrText>
-      </w:r>
-      <w:r>
-        <w:fldChar w:fldCharType="separate"/>
-      </w:r>
-      <w:proofErr w:type="spellStart"/>
-      <w:r>
-        <w:t>SocialFunnel</w:t>
-      </w:r>
-      <w:proofErr w:type="spellEnd"/>
-      <w:r>
-        <w:fldChar w:fldCharType="end"/>
-      </w:r>
+      <w:fldSimple w:instr=" SUBJECT  SocialFunnel  \* MERGEFORMAT ">
+        <w:r>
+          <w:t>SocialFunnel</w:t>
+        </w:r>
+      </w:fldSimple>
     </w:p>
     <w:p>
       <w:pPr>
         <w:pStyle w:val="Titel"/>
         <w:jc w:val="right"/>
       </w:pPr>
-      <w:fldSimple w:instr=" TITLE  \* MERGEFORMAT ">
-        <w:r>
-          <w:t>Software Architecture Document</w:t>
-        </w:r>
-      </w:fldSimple>
+      <w:r>
+        <w:fldChar w:fldCharType="begin"/>
+      </w:r>
+      <w:r>
+        <w:instrText xml:space="preserve"> TITLE  \* MERGEFORMAT </w:instrText>
+      </w:r>
+      <w:r>
+        <w:fldChar w:fldCharType="separate"/>
+      </w:r>
+      <w:r>
+        <w:t>Software Architecture Document</w:t>
+      </w:r>
+      <w:r>
+        <w:fldChar w:fldCharType="end"/>
+      </w:r>
     </w:p>
     <w:p>
       <w:pPr>
@@ -98,6 +96,7 @@
         <w:pStyle w:val="Titel"/>
       </w:pPr>
       <w:r>
+        <w:lastRenderedPageBreak/>
         <w:t>Revision History</w:t>
       </w:r>
     </w:p>
@@ -403,6 +402,9 @@
       </w:pPr>
       <w:r>
         <w:br w:type="page"/>
+      </w:r>
+      <w:r>
+        <w:lastRenderedPageBreak/>
         <w:t>Table of Contents</w:t>
       </w:r>
     </w:p>
@@ -1631,11 +1633,22 @@
       <w:r>
         <w:br w:type="page"/>
       </w:r>
-      <w:fldSimple w:instr=" TITLE  \* MERGEFORMAT ">
-        <w:r>
-          <w:t>Software Architecture Document</w:t>
-        </w:r>
-      </w:fldSimple>
+      <w:r>
+        <w:lastRenderedPageBreak/>
+        <w:fldChar w:fldCharType="begin"/>
+      </w:r>
+      <w:r>
+        <w:instrText xml:space="preserve"> TITLE  \* MERGEFORMAT </w:instrText>
+      </w:r>
+      <w:r>
+        <w:fldChar w:fldCharType="separate"/>
+      </w:r>
+      <w:r>
+        <w:t>Software Architecture Document</w:t>
+      </w:r>
+      <w:r>
+        <w:fldChar w:fldCharType="end"/>
+      </w:r>
       <w:r>
         <w:t xml:space="preserve"> </w:t>
       </w:r>
@@ -1876,16 +1889,8 @@
         <w:rPr>
           <w:lang w:val="de-DE"/>
         </w:rPr>
-        <w:t xml:space="preserve">Model: </w:t>
-      </w:r>
-      <w:proofErr w:type="spellStart"/>
-      <w:r>
-        <w:rPr>
-          <w:lang w:val="de-DE"/>
-        </w:rPr>
-        <w:t>Hibernate</w:t>
-      </w:r>
-      <w:proofErr w:type="spellEnd"/>
+        <w:t>Model: Hibernate</w:t>
+      </w:r>
     </w:p>
     <w:p>
       <w:pPr>
@@ -1896,13 +1901,8 @@
         </w:numPr>
       </w:pPr>
       <w:r>
-        <w:t xml:space="preserve">View: Spring Web Flow, </w:t>
-      </w:r>
-      <w:proofErr w:type="spellStart"/>
-      <w:r>
-        <w:t>Vaadin</w:t>
-      </w:r>
-      <w:proofErr w:type="spellEnd"/>
+        <w:t>View: Spring Web Flow, Vaadin</w:t>
+      </w:r>
     </w:p>
     <w:p>
       <w:pPr>
@@ -2016,6 +2016,7 @@
       </w:pPr>
       <w:bookmarkStart w:id="7" w:name="_Toc492766850"/>
       <w:r>
+        <w:lastRenderedPageBreak/>
         <w:t>Logical View</w:t>
       </w:r>
       <w:bookmarkEnd w:id="7"/>
@@ -2159,13 +2160,8 @@
       <w:pPr>
         <w:ind w:left="720"/>
       </w:pPr>
-      <w:proofErr w:type="spellStart"/>
-      <w:r>
-        <w:t>Quelle</w:t>
-      </w:r>
-      <w:proofErr w:type="spellEnd"/>
-      <w:r>
-        <w:t>: Vaadin.com</w:t>
+      <w:r>
+        <w:t>Quelle: Vaadin.com</w:t>
       </w:r>
     </w:p>
     <w:p>
@@ -2224,9 +2220,9 @@
         </w:rPr>
         <w:drawing>
           <wp:inline distT="0" distB="0" distL="0" distR="0">
-            <wp:extent cx="5183505" cy="3657600"/>
-            <wp:effectExtent l="0" t="0" r="0" b="0"/>
-            <wp:docPr id="2" name="Grafik 2" descr="C:\Users\xce35d2\Documents\VPProjects\Class Diagram1.jpg"/>
+            <wp:extent cx="5153660" cy="3832225"/>
+            <wp:effectExtent l="0" t="0" r="8890" b="0"/>
+            <wp:docPr id="12" name="Grafik 12" descr="C:\Users\xce35d2\Downloads\controller.png"/>
             <wp:cNvGraphicFramePr>
               <a:graphicFrameLocks xmlns:a="http://schemas.openxmlformats.org/drawingml/2006/main" noChangeAspect="1"/>
             </wp:cNvGraphicFramePr>
@@ -2234,7 +2230,7 @@
               <a:graphicData uri="http://schemas.openxmlformats.org/drawingml/2006/picture">
                 <pic:pic xmlns:pic="http://schemas.openxmlformats.org/drawingml/2006/picture">
                   <pic:nvPicPr>
-                    <pic:cNvPr id="0" name="Picture 1" descr="C:\Users\xce35d2\Documents\VPProjects\Class Diagram1.jpg"/>
+                    <pic:cNvPr id="0" name="Picture 4" descr="C:\Users\xce35d2\Downloads\controller.png"/>
                     <pic:cNvPicPr>
                       <a:picLocks noChangeAspect="1" noChangeArrowheads="1"/>
                     </pic:cNvPicPr>
@@ -2255,7 +2251,7 @@
                   <pic:spPr bwMode="auto">
                     <a:xfrm>
                       <a:off x="0" y="0"/>
-                      <a:ext cx="5183505" cy="3657600"/>
+                      <a:ext cx="5153660" cy="3832225"/>
                     </a:xfrm>
                     <a:prstGeom prst="rect">
                       <a:avLst/>
@@ -2278,11 +2274,12 @@
           <w:noProof/>
           <w:lang w:val="de-DE" w:eastAsia="de-DE"/>
         </w:rPr>
+        <w:lastRenderedPageBreak/>
         <w:drawing>
           <wp:inline distT="0" distB="0" distL="0" distR="0">
-            <wp:extent cx="3953510" cy="3818890"/>
-            <wp:effectExtent l="0" t="0" r="8890" b="0"/>
-            <wp:docPr id="4" name="Grafik 4" descr="C:\Users\xce35d2\Documents\VPProjects\Class Diagram3.jpg"/>
+            <wp:extent cx="5220335" cy="5161915"/>
+            <wp:effectExtent l="0" t="0" r="0" b="635"/>
+            <wp:docPr id="14" name="Grafik 14" descr="C:\Users\xce35d2\Downloads\View.png"/>
             <wp:cNvGraphicFramePr>
               <a:graphicFrameLocks xmlns:a="http://schemas.openxmlformats.org/drawingml/2006/main" noChangeAspect="1"/>
             </wp:cNvGraphicFramePr>
@@ -2290,7 +2287,7 @@
               <a:graphicData uri="http://schemas.openxmlformats.org/drawingml/2006/picture">
                 <pic:pic xmlns:pic="http://schemas.openxmlformats.org/drawingml/2006/picture">
                   <pic:nvPicPr>
-                    <pic:cNvPr id="0" name="Picture 3" descr="C:\Users\xce35d2\Documents\VPProjects\Class Diagram3.jpg"/>
+                    <pic:cNvPr id="0" name="Picture 6" descr="C:\Users\xce35d2\Downloads\View.png"/>
                     <pic:cNvPicPr>
                       <a:picLocks noChangeAspect="1" noChangeArrowheads="1"/>
                     </pic:cNvPicPr>
@@ -2311,7 +2308,7 @@
                   <pic:spPr bwMode="auto">
                     <a:xfrm>
                       <a:off x="0" y="0"/>
-                      <a:ext cx="3953510" cy="3818890"/>
+                      <a:ext cx="5220335" cy="5161915"/>
                     </a:xfrm>
                     <a:prstGeom prst="rect">
                       <a:avLst/>
@@ -2334,11 +2331,12 @@
           <w:noProof/>
           <w:lang w:val="de-DE" w:eastAsia="de-DE"/>
         </w:rPr>
+        <w:lastRenderedPageBreak/>
         <w:drawing>
           <wp:inline distT="0" distB="0" distL="0" distR="0">
-            <wp:extent cx="4475408" cy="3920542"/>
-            <wp:effectExtent l="0" t="0" r="1905" b="3810"/>
-            <wp:docPr id="3" name="Grafik 3" descr="C:\Users\xce35d2\Documents\VPProjects\Class Diagram2.jpg"/>
+            <wp:extent cx="5020945" cy="4513580"/>
+            <wp:effectExtent l="0" t="0" r="8255" b="1270"/>
+            <wp:docPr id="11" name="Grafik 11" descr="C:\Users\xce35d2\Downloads\model.png"/>
             <wp:cNvGraphicFramePr>
               <a:graphicFrameLocks xmlns:a="http://schemas.openxmlformats.org/drawingml/2006/main" noChangeAspect="1"/>
             </wp:cNvGraphicFramePr>
@@ -2346,7 +2344,7 @@
               <a:graphicData uri="http://schemas.openxmlformats.org/drawingml/2006/picture">
                 <pic:pic xmlns:pic="http://schemas.openxmlformats.org/drawingml/2006/picture">
                   <pic:nvPicPr>
-                    <pic:cNvPr id="0" name="Picture 2" descr="C:\Users\xce35d2\Documents\VPProjects\Class Diagram2.jpg"/>
+                    <pic:cNvPr id="0" name="Picture 3" descr="C:\Users\xce35d2\Downloads\model.png"/>
                     <pic:cNvPicPr>
                       <a:picLocks noChangeAspect="1" noChangeArrowheads="1"/>
                     </pic:cNvPicPr>
@@ -2367,7 +2365,7 @@
                   <pic:spPr bwMode="auto">
                     <a:xfrm>
                       <a:off x="0" y="0"/>
-                      <a:ext cx="4475720" cy="3920815"/>
+                      <a:ext cx="5020945" cy="4513580"/>
                     </a:xfrm>
                     <a:prstGeom prst="rect">
                       <a:avLst/>
@@ -2391,11 +2389,12 @@
           <w:noProof/>
           <w:lang w:val="de-DE" w:eastAsia="de-DE"/>
         </w:rPr>
+        <w:lastRenderedPageBreak/>
         <w:drawing>
           <wp:inline distT="0" distB="0" distL="0" distR="0">
-            <wp:extent cx="5937250" cy="3766820"/>
-            <wp:effectExtent l="0" t="0" r="6350" b="5080"/>
-            <wp:docPr id="5" name="Grafik 5" descr="C:\Users\xce35d2\Documents\VPProjects\Class Diagram4.jpg"/>
+            <wp:extent cx="5943600" cy="3982085"/>
+            <wp:effectExtent l="0" t="0" r="0" b="0"/>
+            <wp:docPr id="10" name="Grafik 10" descr="C:\Users\xce35d2\Downloads\gesamt.png"/>
             <wp:cNvGraphicFramePr>
               <a:graphicFrameLocks xmlns:a="http://schemas.openxmlformats.org/drawingml/2006/main" noChangeAspect="1"/>
             </wp:cNvGraphicFramePr>
@@ -2403,13 +2402,13 @@
               <a:graphicData uri="http://schemas.openxmlformats.org/drawingml/2006/picture">
                 <pic:pic xmlns:pic="http://schemas.openxmlformats.org/drawingml/2006/picture">
                   <pic:nvPicPr>
-                    <pic:cNvPr id="0" name="Picture 4" descr="C:\Users\xce35d2\Documents\VPProjects\Class Diagram4.jpg"/>
+                    <pic:cNvPr id="0" name="Picture 2" descr="C:\Users\xce35d2\Downloads\gesamt.png"/>
                     <pic:cNvPicPr>
                       <a:picLocks noChangeAspect="1" noChangeArrowheads="1"/>
                     </pic:cNvPicPr>
                   </pic:nvPicPr>
                   <pic:blipFill>
-                    <a:blip r:embed="rId15" cstate="print">
+                    <a:blip r:embed="rId15">
                       <a:extLst>
                         <a:ext uri="{28A0092B-C50C-407E-A947-70E740481C1C}">
                           <a14:useLocalDpi xmlns:a14="http://schemas.microsoft.com/office/drawing/2010/main" val="0"/>
@@ -2424,7 +2423,7 @@
                   <pic:spPr bwMode="auto">
                     <a:xfrm>
                       <a:off x="0" y="0"/>
-                      <a:ext cx="5937250" cy="3766820"/>
+                      <a:ext cx="5943600" cy="3982085"/>
                     </a:xfrm>
                     <a:prstGeom prst="rect">
                       <a:avLst/>
@@ -2620,17 +2619,19 @@
       <w:r>
         <w:t>(n/a)</w:t>
       </w:r>
+      <w:bookmarkStart w:id="15" w:name="_GoBack"/>
+      <w:bookmarkEnd w:id="15"/>
     </w:p>
     <w:p/>
     <w:p>
       <w:pPr>
         <w:pStyle w:val="berschrift1"/>
       </w:pPr>
-      <w:bookmarkStart w:id="15" w:name="_Toc492766858"/>
+      <w:bookmarkStart w:id="16" w:name="_Toc492766858"/>
       <w:r>
         <w:t>Data View (optional)</w:t>
       </w:r>
-      <w:bookmarkEnd w:id="15"/>
+      <w:bookmarkEnd w:id="16"/>
     </w:p>
     <w:p>
       <w:r>
@@ -2640,9 +2641,9 @@
         </w:rPr>
         <w:drawing>
           <wp:inline distT="0" distB="0" distL="0" distR="0">
-            <wp:extent cx="4912995" cy="4039870"/>
-            <wp:effectExtent l="0" t="0" r="1905" b="0"/>
-            <wp:docPr id="6" name="Grafik 6" descr="C:\Users\xce35d2\Documents\VPProjects\Entity Relationship Diagram1.jpg"/>
+            <wp:extent cx="5943600" cy="3782060"/>
+            <wp:effectExtent l="0" t="0" r="0" b="8890"/>
+            <wp:docPr id="9" name="Grafik 9" descr="C:\Users\xce35d2\Downloads\dataView.PNG"/>
             <wp:cNvGraphicFramePr>
               <a:graphicFrameLocks xmlns:a="http://schemas.openxmlformats.org/drawingml/2006/main" noChangeAspect="1"/>
             </wp:cNvGraphicFramePr>
@@ -2650,7 +2651,7 @@
               <a:graphicData uri="http://schemas.openxmlformats.org/drawingml/2006/picture">
                 <pic:pic xmlns:pic="http://schemas.openxmlformats.org/drawingml/2006/picture">
                   <pic:nvPicPr>
-                    <pic:cNvPr id="0" name="Picture 1" descr="C:\Users\xce35d2\Documents\VPProjects\Entity Relationship Diagram1.jpg"/>
+                    <pic:cNvPr id="0" name="Picture 1" descr="C:\Users\xce35d2\Downloads\dataView.PNG"/>
                     <pic:cNvPicPr>
                       <a:picLocks noChangeAspect="1" noChangeArrowheads="1"/>
                     </pic:cNvPicPr>
@@ -2671,7 +2672,7 @@
                   <pic:spPr bwMode="auto">
                     <a:xfrm>
                       <a:off x="0" y="0"/>
-                      <a:ext cx="4912995" cy="4039870"/>
+                      <a:ext cx="5943600" cy="3782060"/>
                     </a:xfrm>
                     <a:prstGeom prst="rect">
                       <a:avLst/>
@@ -2698,11 +2699,11 @@
       <w:pPr>
         <w:pStyle w:val="berschrift1"/>
       </w:pPr>
-      <w:bookmarkStart w:id="16" w:name="_Toc492766859"/>
+      <w:bookmarkStart w:id="17" w:name="_Toc492766859"/>
       <w:r>
         <w:t>Size and Performance</w:t>
       </w:r>
-      <w:bookmarkEnd w:id="16"/>
+      <w:bookmarkEnd w:id="17"/>
       <w:r>
         <w:t xml:space="preserve"> </w:t>
       </w:r>
@@ -2721,11 +2722,11 @@
       <w:pPr>
         <w:pStyle w:val="berschrift1"/>
       </w:pPr>
-      <w:bookmarkStart w:id="17" w:name="_Toc492766860"/>
+      <w:bookmarkStart w:id="18" w:name="_Toc492766860"/>
       <w:r>
         <w:t>Quality</w:t>
       </w:r>
-      <w:bookmarkEnd w:id="17"/>
+      <w:bookmarkEnd w:id="18"/>
       <w:r>
         <w:t xml:space="preserve"> </w:t>
       </w:r>
@@ -2874,13 +2875,8 @@
           <w:r>
             <w:sym w:font="Symbol" w:char="F0D3"/>
           </w:r>
-          <w:proofErr w:type="spellStart"/>
           <w:r>
-            <w:t>Softwareengineering</w:t>
-          </w:r>
-          <w:proofErr w:type="spellEnd"/>
-          <w:r>
-            <w:t xml:space="preserve"> I</w:t>
+            <w:t>Softwareengineering I</w:t>
           </w:r>
           <w:r>
             <w:t xml:space="preserve">, </w:t>
@@ -2982,7 +2978,7 @@
               <w:rStyle w:val="Seitenzahl"/>
               <w:noProof/>
             </w:rPr>
-            <w:t>10</w:t>
+            <w:t>11</w:t>
           </w:r>
           <w:r>
             <w:rPr>
@@ -3068,23 +3064,13 @@
         <w:sz w:val="36"/>
       </w:rPr>
     </w:pPr>
-    <w:proofErr w:type="spellStart"/>
     <w:r>
       <w:rPr>
         <w:rFonts w:ascii="Arial" w:hAnsi="Arial"/>
         <w:b/>
         <w:sz w:val="36"/>
       </w:rPr>
-      <w:t>Softwareengineering</w:t>
-    </w:r>
-    <w:proofErr w:type="spellEnd"/>
-    <w:r>
-      <w:rPr>
-        <w:rFonts w:ascii="Arial" w:hAnsi="Arial"/>
-        <w:b/>
-        <w:sz w:val="36"/>
-      </w:rPr>
-      <w:t xml:space="preserve"> I</w:t>
+      <w:t>Softwareengineering I</w:t>
     </w:r>
   </w:p>
   <w:p>
@@ -3132,23 +3118,11 @@
           <w:tcW w:w="6379" w:type="dxa"/>
         </w:tcPr>
         <w:p>
-          <w:r>
-            <w:fldChar w:fldCharType="begin"/>
-          </w:r>
-          <w:r>
-            <w:instrText xml:space="preserve"> SUBJECT  \* MERGEFORMAT </w:instrText>
-          </w:r>
-          <w:r>
-            <w:fldChar w:fldCharType="separate"/>
-          </w:r>
-          <w:proofErr w:type="spellStart"/>
-          <w:r>
-            <w:t>SocialFunnel</w:t>
-          </w:r>
-          <w:proofErr w:type="spellEnd"/>
-          <w:r>
-            <w:fldChar w:fldCharType="end"/>
-          </w:r>
+          <w:fldSimple w:instr=" SUBJECT  \* MERGEFORMAT ">
+            <w:r>
+              <w:t>SocialFunnel</w:t>
+            </w:r>
+          </w:fldSimple>
         </w:p>
       </w:tc>
       <w:tc>
@@ -3178,11 +3152,21 @@
           <w:tcW w:w="6379" w:type="dxa"/>
         </w:tcPr>
         <w:p>
-          <w:fldSimple w:instr=" TITLE  \* MERGEFORMAT ">
-            <w:r>
-              <w:t>Software Architecture Document</w:t>
-            </w:r>
-          </w:fldSimple>
+          <w:r>
+            <w:fldChar w:fldCharType="begin"/>
+          </w:r>
+          <w:r>
+            <w:instrText xml:space="preserve"> TITLE  \* MERGEFORMAT </w:instrText>
+          </w:r>
+          <w:r>
+            <w:fldChar w:fldCharType="separate"/>
+          </w:r>
+          <w:r>
+            <w:t>Software Architecture Document</w:t>
+          </w:r>
+          <w:r>
+            <w:fldChar w:fldCharType="end"/>
+          </w:r>
         </w:p>
       </w:tc>
       <w:tc>

</xml_diff>